<commit_message>
link notification and interface
</commit_message>
<xml_diff>
--- a/RAKE/test.docx
+++ b/RAKE/test.docx
@@ -57,13 +57,37 @@
               <w:rPr>
                 <w:sz w:val="20"/>
               </w:rPr>
-              <w:t>Lean Conversion – Single Piece Flow</w:t>
-            </w:r>
-            <w:r>
-              <w:rPr>
-                <w:sz w:val="20"/>
-              </w:rPr>
-              <w:t xml:space="preserve"> </w:t>
+              <w:t xml:space="preserve">Expansion of </w:t>
+            </w:r>
+            <w:r>
+              <w:rPr>
+                <w:sz w:val="20"/>
+              </w:rPr>
+              <w:t>b</w:t>
+            </w:r>
+            <w:r>
+              <w:rPr>
+                <w:sz w:val="20"/>
+              </w:rPr>
+              <w:t xml:space="preserve">usiness </w:t>
+            </w:r>
+            <w:r>
+              <w:rPr>
+                <w:sz w:val="20"/>
+              </w:rPr>
+              <w:t xml:space="preserve">unit </w:t>
+            </w:r>
+            <w:r>
+              <w:rPr>
+                <w:sz w:val="20"/>
+              </w:rPr>
+              <w:t xml:space="preserve">into </w:t>
+            </w:r>
+            <w:r>
+              <w:rPr>
+                <w:sz w:val="20"/>
+              </w:rPr>
+              <w:t>new frontier</w:t>
             </w:r>
           </w:p>
         </w:tc>
@@ -102,7 +126,7 @@
               <w:rPr>
                 <w:sz w:val="20"/>
               </w:rPr>
-              <w:t>Blake Barney</w:t>
+              <w:t>Tom McIntyre</w:t>
             </w:r>
           </w:p>
         </w:tc>
@@ -225,7 +249,7 @@
               <w:rPr>
                 <w:sz w:val="20"/>
               </w:rPr>
-              <w:t>John Hamm</w:t>
+              <w:t>Charlie Batch</w:t>
             </w:r>
           </w:p>
         </w:tc>
@@ -285,7 +309,21 @@
               <w:rPr>
                 <w:sz w:val="20"/>
               </w:rPr>
-              <w:t>Kaizen</w:t>
+              <w:t>Go-to-M</w:t>
+            </w:r>
+            <w:bookmarkStart w:id="0" w:name="_GoBack"/>
+            <w:bookmarkEnd w:id="0"/>
+            <w:r>
+              <w:rPr>
+                <w:sz w:val="20"/>
+              </w:rPr>
+              <w:t>arket S</w:t>
+            </w:r>
+            <w:r>
+              <w:rPr>
+                <w:sz w:val="20"/>
+              </w:rPr>
+              <w:t>trategy</w:t>
             </w:r>
           </w:p>
         </w:tc>
@@ -324,7 +362,7 @@
               <w:rPr>
                 <w:sz w:val="20"/>
               </w:rPr>
-              <w:t>Operations</w:t>
+              <w:t>Product Management</w:t>
             </w:r>
           </w:p>
         </w:tc>
@@ -424,7 +462,49 @@
               <w:rPr>
                 <w:sz w:val="20"/>
               </w:rPr>
-              <w:t>Improvement Priority requires 10% cost reduction in operating expenses by 2018. Identify actions for improved production productivity and predictability of output, reduced lead times, better utilized of floor space, less scrap and rework. Achieve manufacturing and absorption targets/commitments.</w:t>
+              <w:t>We have an existing business that’s based on a traditional mode</w:t>
+            </w:r>
+            <w:r>
+              <w:rPr>
+                <w:sz w:val="20"/>
+              </w:rPr>
+              <w:t xml:space="preserve">l for delivery through providers. These customers are under threat from </w:t>
+            </w:r>
+            <w:r>
+              <w:rPr>
+                <w:sz w:val="20"/>
+              </w:rPr>
+              <w:t xml:space="preserve">new kinds of </w:t>
+            </w:r>
+            <w:r>
+              <w:rPr>
+                <w:sz w:val="20"/>
+              </w:rPr>
+              <w:t xml:space="preserve">providers like Netflix and Hulu who are providing content “over-the-top” of traditional services. Our current revenue is under threat on this transition and we need to find the customers who will have new problems as they shift to this different form of distribution. </w:t>
+            </w:r>
+            <w:r>
+              <w:rPr>
+                <w:sz w:val="20"/>
+              </w:rPr>
+              <w:t>Division A’s</w:t>
+            </w:r>
+            <w:r>
+              <w:rPr>
+                <w:sz w:val="20"/>
+              </w:rPr>
+              <w:t xml:space="preserve"> strategy is to find growth through specific market verticals to drive a higher level of application and customer intimacy. This will gener</w:t>
+            </w:r>
+            <w:r>
+              <w:rPr>
+                <w:sz w:val="20"/>
+              </w:rPr>
+              <w:t>ate unique offerings that drive</w:t>
+            </w:r>
+            <w:r>
+              <w:rPr>
+                <w:sz w:val="20"/>
+              </w:rPr>
+              <w:t xml:space="preserve"> preference, create sustainable differentiation, increased customer loyalty, and ultimately produce a higher margin business.</w:t>
             </w:r>
           </w:p>
         </w:tc>
@@ -493,7 +573,19 @@
               <w:rPr>
                 <w:sz w:val="20"/>
               </w:rPr>
-              <w:t>Achieve annual manufacturing productivity and absorption targets; not to include warehousing or lean office</w:t>
+              <w:t xml:space="preserve">Create business model &amp; GTM strategy for </w:t>
+            </w:r>
+            <w:r>
+              <w:rPr>
+                <w:sz w:val="20"/>
+              </w:rPr>
+              <w:t>new frontier</w:t>
+            </w:r>
+            <w:r>
+              <w:rPr>
+                <w:sz w:val="20"/>
+              </w:rPr>
+              <w:t xml:space="preserve"> solutions business; not to include file-based solutions</w:t>
             </w:r>
           </w:p>
         </w:tc>
@@ -516,7 +608,13 @@
               <w:rPr>
                 <w:sz w:val="20"/>
               </w:rPr>
-              <w:t>Kaizen Event</w:t>
+              <w:t xml:space="preserve">Market Sizing of </w:t>
+            </w:r>
+            <w:r>
+              <w:rPr>
+                <w:sz w:val="20"/>
+              </w:rPr>
+              <w:t>new frontier</w:t>
             </w:r>
           </w:p>
           <w:p>
@@ -534,13 +632,7 @@
               <w:rPr>
                 <w:sz w:val="20"/>
               </w:rPr>
-              <w:t>Root Cause Analysis</w:t>
-            </w:r>
-            <w:r>
-              <w:rPr>
-                <w:sz w:val="20"/>
-              </w:rPr>
-              <w:t xml:space="preserve"> </w:t>
+              <w:t xml:space="preserve">Business Model </w:t>
             </w:r>
           </w:p>
           <w:p>
@@ -558,7 +650,7 @@
               <w:rPr>
                 <w:sz w:val="20"/>
               </w:rPr>
-              <w:t>Counter Measures Action Plan</w:t>
+              <w:t>Go-to-market Strategy</w:t>
             </w:r>
           </w:p>
         </w:tc>
@@ -632,7 +724,7 @@
               <w:rPr>
                 <w:sz w:val="20"/>
               </w:rPr>
-              <w:t>Reduction target is feasible without significant capex</w:t>
+              <w:t>Lack of available information on market</w:t>
             </w:r>
           </w:p>
           <w:p>
@@ -650,23 +742,9 @@
               <w:rPr>
                 <w:sz w:val="20"/>
               </w:rPr>
-              <w:t>Resources not available for Kaizen date</w:t>
-            </w:r>
-          </w:p>
-          <w:p>
-            <w:pPr>
-              <w:pStyle w:val="ListParagraph"/>
-              <w:ind w:left="360"/>
-              <w:rPr>
-                <w:sz w:val="20"/>
-              </w:rPr>
-            </w:pPr>
-          </w:p>
-        </w:tc>
-        <w:tc>
-          <w:tcPr>
-            <w:tcW w:w="5395" w:type="dxa"/>
-          </w:tcPr>
+              <w:t>Research reports inconsistent with business landscape</w:t>
+            </w:r>
+          </w:p>
           <w:p>
             <w:pPr>
               <w:pStyle w:val="ListParagraph"/>
@@ -682,9 +760,14 @@
               <w:rPr>
                 <w:sz w:val="20"/>
               </w:rPr>
-              <w:t>Managers to provide regular updates</w:t>
-            </w:r>
-          </w:p>
+              <w:t xml:space="preserve">Critical resources not available </w:t>
+            </w:r>
+          </w:p>
+        </w:tc>
+        <w:tc>
+          <w:tcPr>
+            <w:tcW w:w="5395" w:type="dxa"/>
+          </w:tcPr>
           <w:p>
             <w:pPr>
               <w:pStyle w:val="ListParagraph"/>
@@ -700,13 +783,31 @@
               <w:rPr>
                 <w:sz w:val="20"/>
               </w:rPr>
-              <w:t>Operations</w:t>
-            </w:r>
-            <w:r>
-              <w:rPr>
-                <w:sz w:val="20"/>
-              </w:rPr>
-              <w:t xml:space="preserve"> improvements implementable in 2017</w:t>
+              <w:t>Managers to provide regular updates</w:t>
+            </w:r>
+          </w:p>
+          <w:p>
+            <w:pPr>
+              <w:pStyle w:val="ListParagraph"/>
+              <w:numPr>
+                <w:ilvl w:val="0"/>
+                <w:numId w:val="3"/>
+              </w:numPr>
+              <w:rPr>
+                <w:sz w:val="20"/>
+              </w:rPr>
+            </w:pPr>
+            <w:r>
+              <w:rPr>
+                <w:sz w:val="20"/>
+              </w:rPr>
+              <w:t xml:space="preserve">Customers are currently budgeting for </w:t>
+            </w:r>
+            <w:r>
+              <w:rPr>
+                <w:sz w:val="20"/>
+              </w:rPr>
+              <w:t>this change</w:t>
             </w:r>
           </w:p>
         </w:tc>
@@ -760,7 +861,33 @@
               <w:rPr>
                 <w:sz w:val="20"/>
               </w:rPr>
-              <w:t>Conduct Kaizen Event</w:t>
+              <w:t xml:space="preserve">Define the market size for </w:t>
+            </w:r>
+            <w:r>
+              <w:rPr>
+                <w:sz w:val="20"/>
+              </w:rPr>
+              <w:t>new frontier</w:t>
+            </w:r>
+            <w:r>
+              <w:rPr>
+                <w:sz w:val="20"/>
+              </w:rPr>
+              <w:t xml:space="preserve"> (</w:t>
+            </w:r>
+            <w:proofErr w:type="spellStart"/>
+            <w:r>
+              <w:rPr>
+                <w:sz w:val="20"/>
+              </w:rPr>
+              <w:t>Mekko</w:t>
+            </w:r>
+            <w:proofErr w:type="spellEnd"/>
+            <w:r>
+              <w:rPr>
+                <w:sz w:val="20"/>
+              </w:rPr>
+              <w:t>) including market segmentation and competitive landscape</w:t>
             </w:r>
           </w:p>
           <w:p>
@@ -778,25 +905,25 @@
               <w:rPr>
                 <w:sz w:val="20"/>
               </w:rPr>
-              <w:t xml:space="preserve">Determine </w:t>
-            </w:r>
-            <w:r>
-              <w:rPr>
-                <w:sz w:val="20"/>
-              </w:rPr>
-              <w:t>root cause</w:t>
-            </w:r>
-            <w:r>
-              <w:rPr>
-                <w:sz w:val="20"/>
-              </w:rPr>
-              <w:t xml:space="preserve"> through </w:t>
-            </w:r>
-            <w:r>
-              <w:rPr>
-                <w:sz w:val="20"/>
-              </w:rPr>
-              <w:t>problem solving processes</w:t>
+              <w:t xml:space="preserve">Using UX-DNA methods, test the value proposition, competitive landscape, and </w:t>
+            </w:r>
+            <w:r>
+              <w:rPr>
+                <w:sz w:val="20"/>
+              </w:rPr>
+              <w:t>Division A’s</w:t>
+            </w:r>
+            <w:r>
+              <w:rPr>
+                <w:sz w:val="20"/>
+              </w:rPr>
+              <w:t xml:space="preserve"> solutions differentiation in the </w:t>
+            </w:r>
+            <w:r>
+              <w:rPr>
+                <w:sz w:val="20"/>
+              </w:rPr>
+              <w:t>new frontier market</w:t>
             </w:r>
           </w:p>
           <w:p>
@@ -814,7 +941,49 @@
               <w:rPr>
                 <w:sz w:val="20"/>
               </w:rPr>
-              <w:t>VSM process improvement</w:t>
+              <w:t xml:space="preserve">Create a business model for </w:t>
+            </w:r>
+            <w:r>
+              <w:rPr>
+                <w:sz w:val="20"/>
+              </w:rPr>
+              <w:t>new frontier</w:t>
+            </w:r>
+          </w:p>
+          <w:p>
+            <w:pPr>
+              <w:pStyle w:val="ListParagraph"/>
+              <w:numPr>
+                <w:ilvl w:val="0"/>
+                <w:numId w:val="2"/>
+              </w:numPr>
+              <w:rPr>
+                <w:sz w:val="20"/>
+              </w:rPr>
+            </w:pPr>
+            <w:r>
+              <w:rPr>
+                <w:sz w:val="20"/>
+              </w:rPr>
+              <w:t>Pricing Model</w:t>
+            </w:r>
+          </w:p>
+          <w:p>
+            <w:pPr>
+              <w:pStyle w:val="ListParagraph"/>
+              <w:numPr>
+                <w:ilvl w:val="0"/>
+                <w:numId w:val="2"/>
+              </w:numPr>
+              <w:rPr>
+                <w:sz w:val="20"/>
+              </w:rPr>
+            </w:pPr>
+            <w:r>
+              <w:rPr>
+                <w:sz w:val="20"/>
+              </w:rPr>
+              <w:t>Go-to-market Strategy</w:t>
             </w:r>
           </w:p>
         </w:tc>
@@ -875,13 +1044,7 @@
               <w:rPr>
                 <w:sz w:val="20"/>
               </w:rPr>
-              <w:t>Budget: $5</w:t>
-            </w:r>
-            <w:r>
-              <w:rPr>
-                <w:sz w:val="20"/>
-              </w:rPr>
-              <w:t>,000</w:t>
+              <w:t>Budget: $15,000</w:t>
             </w:r>
           </w:p>
         </w:tc>
@@ -1172,7 +1335,7 @@
               <w:rPr>
                 <w:sz w:val="20"/>
               </w:rPr>
-              <w:t>Blake Barney</w:t>
+              <w:t>Tom McIntyre</w:t>
             </w:r>
           </w:p>
         </w:tc>
@@ -1208,7 +1371,13 @@
               <w:rPr>
                 <w:sz w:val="20"/>
               </w:rPr>
-              <w:t>John Hamm</w:t>
+              <w:t xml:space="preserve">Charlie </w:t>
+            </w:r>
+            <w:r>
+              <w:rPr>
+                <w:sz w:val="20"/>
+              </w:rPr>
+              <w:t>Batch</w:t>
             </w:r>
           </w:p>
         </w:tc>
@@ -1246,7 +1415,13 @@
               <w:rPr>
                 <w:sz w:val="20"/>
               </w:rPr>
-              <w:t>Jim Buck</w:t>
+              <w:t>Dan M</w:t>
+            </w:r>
+            <w:r>
+              <w:rPr>
+                <w:sz w:val="20"/>
+              </w:rPr>
+              <w:t>arino</w:t>
             </w:r>
           </w:p>
         </w:tc>
@@ -1320,14 +1495,14 @@
               <w:rPr>
                 <w:sz w:val="20"/>
               </w:rPr>
-              <w:t xml:space="preserve">Joe </w:t>
+              <w:t xml:space="preserve">Ian </w:t>
             </w:r>
             <w:proofErr w:type="spellStart"/>
             <w:r>
               <w:rPr>
                 <w:sz w:val="20"/>
               </w:rPr>
-              <w:t>Schmoe</w:t>
+              <w:t>Poulter</w:t>
             </w:r>
             <w:proofErr w:type="spellEnd"/>
           </w:p>
@@ -1364,7 +1539,13 @@
               <w:rPr>
                 <w:sz w:val="20"/>
               </w:rPr>
-              <w:t>Aliza Ellington</w:t>
+              <w:t xml:space="preserve">Aliza </w:t>
+            </w:r>
+            <w:r>
+              <w:rPr>
+                <w:sz w:val="20"/>
+              </w:rPr>
+              <w:t>Ellington</w:t>
             </w:r>
           </w:p>
         </w:tc>
@@ -1402,7 +1583,13 @@
               <w:rPr>
                 <w:sz w:val="20"/>
               </w:rPr>
-              <w:t>Chris Levi</w:t>
+              <w:t xml:space="preserve">Tom </w:t>
+            </w:r>
+            <w:r>
+              <w:rPr>
+                <w:sz w:val="20"/>
+              </w:rPr>
+              <w:t>Cable</w:t>
             </w:r>
           </w:p>
         </w:tc>
@@ -1438,7 +1625,13 @@
               <w:rPr>
                 <w:sz w:val="20"/>
               </w:rPr>
-              <w:t>Pat Sabre</w:t>
+              <w:t xml:space="preserve">Pat </w:t>
+            </w:r>
+            <w:r>
+              <w:rPr>
+                <w:sz w:val="20"/>
+              </w:rPr>
+              <w:t>Sabre</w:t>
             </w:r>
           </w:p>
         </w:tc>
@@ -1586,7 +1779,7 @@
                 <w:color w:val="000000" w:themeColor="text1"/>
                 <w:sz w:val="20"/>
               </w:rPr>
-              <w:t>$ Cost Savings</w:t>
+              <w:t># Customer Acquisition Funnel</w:t>
             </w:r>
           </w:p>
         </w:tc>
@@ -1627,14 +1820,7 @@
                 <w:color w:val="000000" w:themeColor="text1"/>
                 <w:sz w:val="20"/>
               </w:rPr>
-              <w:t>100</w:t>
-            </w:r>
-            <w:r>
-              <w:rPr>
-                <w:color w:val="000000" w:themeColor="text1"/>
-                <w:sz w:val="20"/>
-              </w:rPr>
-              <w:t>%</w:t>
+              <w:t>150%</w:t>
             </w:r>
           </w:p>
         </w:tc>
@@ -1675,7 +1861,7 @@
                 <w:color w:val="000000" w:themeColor="text1"/>
                 <w:sz w:val="20"/>
               </w:rPr>
-              <w:t>18</w:t>
+              <w:t>25</w:t>
             </w:r>
           </w:p>
         </w:tc>
@@ -1716,16 +1902,13 @@
                 <w:color w:val="000000" w:themeColor="text1"/>
                 <w:sz w:val="20"/>
               </w:rPr>
-              <w:t>42</w:t>
+              <w:t>50</w:t>
             </w:r>
           </w:p>
         </w:tc>
       </w:tr>
     </w:tbl>
-    <w:p>
-      <w:bookmarkStart w:id="0" w:name="_GoBack"/>
-      <w:bookmarkEnd w:id="0"/>
-    </w:p>
+    <w:p/>
     <w:sectPr>
       <w:headerReference w:type="default" r:id="rId7"/>
       <w:pgSz w:w="12240" w:h="15840"/>

</xml_diff>